<commit_message>
add notes and codes
</commit_message>
<xml_diff>
--- a/2/note.docx
+++ b/2/note.docx
@@ -558,9 +558,6 @@
       <w:pPr>
         <w:pStyle w:val="a3"/>
         <w:ind w:left="570" w:firstLineChars="0" w:firstLine="0"/>
-        <w:rPr>
-          <w:rFonts w:hint="eastAsia"/>
-        </w:rPr>
       </w:pPr>
       <w:proofErr w:type="spellStart"/>
       <w:r>
@@ -568,7 +565,10 @@
       </w:r>
       <w:proofErr w:type="spellEnd"/>
       <w:r>
-        <w:t xml:space="preserve"> double  *</w:t>
+        <w:t xml:space="preserve"> double </w:t>
+      </w:r>
+      <w:r>
+        <w:t>*</w:t>
       </w:r>
       <w:proofErr w:type="spellStart"/>
       <w:r>
@@ -593,6 +593,1184 @@
         </w:rPr>
         <w:t>是指向常量对象的常量指针</w:t>
       </w:r>
+      <w:r>
+        <w:rPr>
+          <w:rFonts w:hint="eastAsia"/>
+        </w:rPr>
+        <w:t>。</w:t>
+      </w:r>
+    </w:p>
+    <w:p>
+      <w:pPr>
+        <w:pStyle w:val="a3"/>
+        <w:numPr>
+          <w:ilvl w:val="0"/>
+          <w:numId w:val="1"/>
+        </w:numPr>
+        <w:ind w:firstLineChars="0"/>
+      </w:pPr>
+      <w:r>
+        <w:rPr>
+          <w:rFonts w:hint="eastAsia"/>
+        </w:rPr>
+        <w:t>顶层</w:t>
+      </w:r>
+      <w:proofErr w:type="spellStart"/>
+      <w:r>
+        <w:rPr>
+          <w:rFonts w:hint="eastAsia"/>
+        </w:rPr>
+        <w:t>const</w:t>
+      </w:r>
+      <w:proofErr w:type="spellEnd"/>
+      <w:r>
+        <w:rPr>
+          <w:rFonts w:hint="eastAsia"/>
+        </w:rPr>
+        <w:t xml:space="preserve">   </w:t>
+      </w:r>
+      <w:r>
+        <w:rPr>
+          <w:rFonts w:hint="eastAsia"/>
+        </w:rPr>
+        <w:t>指针是否是常量与指针所指的对象是否是常量是一个独立的问题，如果指针本身是一个常量，认为其是一个顶层</w:t>
+      </w:r>
+      <w:proofErr w:type="spellStart"/>
+      <w:r>
+        <w:rPr>
+          <w:rFonts w:hint="eastAsia"/>
+        </w:rPr>
+        <w:t>const</w:t>
+      </w:r>
+      <w:proofErr w:type="spellEnd"/>
+      <w:r>
+        <w:rPr>
+          <w:rFonts w:hint="eastAsia"/>
+        </w:rPr>
+        <w:t>，如果其所指的对象是常量则认为其是一个底层</w:t>
+      </w:r>
+      <w:proofErr w:type="spellStart"/>
+      <w:r>
+        <w:rPr>
+          <w:rFonts w:hint="eastAsia"/>
+        </w:rPr>
+        <w:t>const</w:t>
+      </w:r>
+      <w:proofErr w:type="spellEnd"/>
+      <w:r>
+        <w:rPr>
+          <w:rFonts w:hint="eastAsia"/>
+        </w:rPr>
+        <w:t>。</w:t>
+      </w:r>
+    </w:p>
+    <w:p>
+      <w:pPr>
+        <w:pStyle w:val="a3"/>
+        <w:numPr>
+          <w:ilvl w:val="0"/>
+          <w:numId w:val="1"/>
+        </w:numPr>
+        <w:ind w:firstLineChars="0"/>
+      </w:pPr>
+      <w:r>
+        <w:rPr>
+          <w:rFonts w:hint="eastAsia"/>
+        </w:rPr>
+        <w:t>顶层</w:t>
+      </w:r>
+      <w:proofErr w:type="spellStart"/>
+      <w:r>
+        <w:rPr>
+          <w:rFonts w:hint="eastAsia"/>
+        </w:rPr>
+        <w:t>const</w:t>
+      </w:r>
+      <w:proofErr w:type="spellEnd"/>
+      <w:r>
+        <w:rPr>
+          <w:rFonts w:hint="eastAsia"/>
+        </w:rPr>
+        <w:t>的拷贝不受限制，但是底层</w:t>
+      </w:r>
+      <w:proofErr w:type="spellStart"/>
+      <w:r>
+        <w:rPr>
+          <w:rFonts w:hint="eastAsia"/>
+        </w:rPr>
+        <w:t>const</w:t>
+      </w:r>
+      <w:proofErr w:type="spellEnd"/>
+      <w:r>
+        <w:rPr>
+          <w:rFonts w:hint="eastAsia"/>
+        </w:rPr>
+        <w:t>的拷贝的对象必须具有相同的底层</w:t>
+      </w:r>
+      <w:proofErr w:type="spellStart"/>
+      <w:r>
+        <w:rPr>
+          <w:rFonts w:hint="eastAsia"/>
+        </w:rPr>
+        <w:t>const</w:t>
+      </w:r>
+      <w:proofErr w:type="spellEnd"/>
+      <w:r>
+        <w:rPr>
+          <w:rFonts w:hint="eastAsia"/>
+        </w:rPr>
+        <w:t>资格。一般来说：非常量可以赋值给常量，反之则不行</w:t>
+      </w:r>
+      <w:r>
+        <w:rPr>
+          <w:rFonts w:hint="eastAsia"/>
+        </w:rPr>
+        <w:t>。</w:t>
+      </w:r>
+    </w:p>
+    <w:p>
+      <w:pPr>
+        <w:pStyle w:val="a3"/>
+        <w:ind w:left="570" w:firstLineChars="0" w:firstLine="0"/>
+        <w:rPr>
+          <w:color w:val="FF0000"/>
+        </w:rPr>
+      </w:pPr>
+      <w:r>
+        <w:rPr>
+          <w:rFonts w:hint="eastAsia"/>
+          <w:color w:val="FF0000"/>
+        </w:rPr>
+        <w:t>这里</w:t>
+      </w:r>
+      <w:r>
+        <w:rPr>
+          <w:color w:val="FF0000"/>
+        </w:rPr>
+        <w:t>看的</w:t>
+      </w:r>
+      <w:r>
+        <w:rPr>
+          <w:rFonts w:hint="eastAsia"/>
+          <w:color w:val="FF0000"/>
+        </w:rPr>
+        <w:t>不是很懂</w:t>
+      </w:r>
+      <w:r>
+        <w:rPr>
+          <w:color w:val="FF0000"/>
+        </w:rPr>
+        <w:t>，以后</w:t>
+      </w:r>
+      <w:r>
+        <w:rPr>
+          <w:rFonts w:hint="eastAsia"/>
+          <w:color w:val="FF0000"/>
+        </w:rPr>
+        <w:t>再</w:t>
+      </w:r>
+      <w:r>
+        <w:rPr>
+          <w:color w:val="FF0000"/>
+        </w:rPr>
+        <w:t>返回</w:t>
+      </w:r>
+      <w:r>
+        <w:rPr>
+          <w:rFonts w:hint="eastAsia"/>
+          <w:color w:val="FF0000"/>
+        </w:rPr>
+        <w:t>来看吧。</w:t>
+      </w:r>
+    </w:p>
+    <w:p>
+      <w:pPr>
+        <w:pStyle w:val="a3"/>
+        <w:numPr>
+          <w:ilvl w:val="0"/>
+          <w:numId w:val="1"/>
+        </w:numPr>
+        <w:ind w:firstLineChars="0"/>
+        <w:rPr>
+          <w:color w:val="000000" w:themeColor="text1"/>
+        </w:rPr>
+      </w:pPr>
+      <w:proofErr w:type="spellStart"/>
+      <w:r>
+        <w:rPr>
+          <w:color w:val="000000" w:themeColor="text1"/>
+        </w:rPr>
+        <w:t>C</w:t>
+      </w:r>
+      <w:r>
+        <w:rPr>
+          <w:rFonts w:hint="eastAsia"/>
+          <w:color w:val="000000" w:themeColor="text1"/>
+        </w:rPr>
+        <w:t>onstexp</w:t>
+      </w:r>
+      <w:r>
+        <w:rPr>
+          <w:rFonts w:hint="eastAsia"/>
+          <w:color w:val="000000" w:themeColor="text1"/>
+        </w:rPr>
+        <w:t>r</w:t>
+      </w:r>
+      <w:proofErr w:type="spellEnd"/>
+      <w:r>
+        <w:rPr>
+          <w:rFonts w:hint="eastAsia"/>
+          <w:color w:val="000000" w:themeColor="text1"/>
+        </w:rPr>
+        <w:t>和常量表达式</w:t>
+      </w:r>
+    </w:p>
+    <w:p>
+      <w:pPr>
+        <w:pStyle w:val="a3"/>
+        <w:ind w:left="570" w:firstLineChars="0" w:firstLine="0"/>
+        <w:rPr>
+          <w:color w:val="000000" w:themeColor="text1"/>
+        </w:rPr>
+      </w:pPr>
+      <w:r>
+        <w:rPr>
+          <w:rFonts w:hint="eastAsia"/>
+          <w:color w:val="000000" w:themeColor="text1"/>
+        </w:rPr>
+        <w:t>常量表达式指的</w:t>
+      </w:r>
+      <w:proofErr w:type="gramStart"/>
+      <w:r>
+        <w:rPr>
+          <w:rFonts w:hint="eastAsia"/>
+          <w:color w:val="000000" w:themeColor="text1"/>
+        </w:rPr>
+        <w:t>是指值不会</w:t>
+      </w:r>
+      <w:proofErr w:type="gramEnd"/>
+      <w:r>
+        <w:rPr>
+          <w:rFonts w:hint="eastAsia"/>
+          <w:color w:val="000000" w:themeColor="text1"/>
+        </w:rPr>
+        <w:t>改变且在编译过程中就能确定值的表达式，则面值属于常量表达式，用常量表达式初始化的</w:t>
+      </w:r>
+      <w:proofErr w:type="spellStart"/>
+      <w:r>
+        <w:rPr>
+          <w:rFonts w:hint="eastAsia"/>
+          <w:color w:val="000000" w:themeColor="text1"/>
+        </w:rPr>
+        <w:t>const</w:t>
+      </w:r>
+      <w:proofErr w:type="spellEnd"/>
+      <w:r>
+        <w:rPr>
+          <w:rFonts w:hint="eastAsia"/>
+          <w:color w:val="000000" w:themeColor="text1"/>
+        </w:rPr>
+        <w:t>对象也是常量表达式。</w:t>
+      </w:r>
+    </w:p>
+    <w:p>
+      <w:pPr>
+        <w:pStyle w:val="a3"/>
+        <w:ind w:left="570" w:firstLineChars="0" w:firstLine="0"/>
+        <w:rPr>
+          <w:color w:val="000000" w:themeColor="text1"/>
+        </w:rPr>
+      </w:pPr>
+      <w:r>
+        <w:rPr>
+          <w:color w:val="000000" w:themeColor="text1"/>
+        </w:rPr>
+        <w:t>C</w:t>
+      </w:r>
+      <w:r>
+        <w:rPr>
+          <w:rFonts w:hint="eastAsia"/>
+          <w:color w:val="000000" w:themeColor="text1"/>
+        </w:rPr>
+        <w:t>++</w:t>
+      </w:r>
+      <w:r>
+        <w:rPr>
+          <w:rFonts w:hint="eastAsia"/>
+          <w:color w:val="000000" w:themeColor="text1"/>
+        </w:rPr>
+        <w:t>允许将变量声名成</w:t>
+      </w:r>
+      <w:proofErr w:type="spellStart"/>
+      <w:r>
+        <w:rPr>
+          <w:color w:val="000000" w:themeColor="text1"/>
+        </w:rPr>
+        <w:t>constexp</w:t>
+      </w:r>
+      <w:r>
+        <w:rPr>
+          <w:rFonts w:hint="eastAsia"/>
+          <w:color w:val="000000" w:themeColor="text1"/>
+        </w:rPr>
+        <w:t>r</w:t>
+      </w:r>
+      <w:proofErr w:type="spellEnd"/>
+      <w:r>
+        <w:rPr>
+          <w:rFonts w:hint="eastAsia"/>
+          <w:color w:val="000000" w:themeColor="text1"/>
+        </w:rPr>
+        <w:t>型，必须用常量表达式初始化。</w:t>
+      </w:r>
+    </w:p>
+    <w:p>
+      <w:pPr>
+        <w:pStyle w:val="a3"/>
+        <w:ind w:left="570" w:firstLineChars="0" w:firstLine="0"/>
+        <w:rPr>
+          <w:color w:val="000000" w:themeColor="text1"/>
+        </w:rPr>
+      </w:pPr>
+      <w:r>
+        <w:rPr>
+          <w:rFonts w:hint="eastAsia"/>
+          <w:color w:val="000000" w:themeColor="text1"/>
+        </w:rPr>
+        <w:t>一个</w:t>
+      </w:r>
+      <w:proofErr w:type="spellStart"/>
+      <w:r>
+        <w:rPr>
+          <w:color w:val="000000" w:themeColor="text1"/>
+        </w:rPr>
+        <w:t>constexpr</w:t>
+      </w:r>
+      <w:proofErr w:type="spellEnd"/>
+      <w:r>
+        <w:rPr>
+          <w:rFonts w:hint="eastAsia"/>
+          <w:color w:val="000000" w:themeColor="text1"/>
+        </w:rPr>
+        <w:t>指针的初始化必须是</w:t>
+      </w:r>
+      <w:proofErr w:type="spellStart"/>
+      <w:r>
+        <w:rPr>
+          <w:rFonts w:hint="eastAsia"/>
+          <w:color w:val="000000" w:themeColor="text1"/>
+        </w:rPr>
+        <w:t>nullptr</w:t>
+      </w:r>
+      <w:proofErr w:type="spellEnd"/>
+      <w:r>
+        <w:rPr>
+          <w:rFonts w:hint="eastAsia"/>
+          <w:color w:val="000000" w:themeColor="text1"/>
+        </w:rPr>
+        <w:t>或者是</w:t>
+      </w:r>
+      <w:r>
+        <w:rPr>
+          <w:rFonts w:hint="eastAsia"/>
+          <w:color w:val="000000" w:themeColor="text1"/>
+        </w:rPr>
+        <w:t>0</w:t>
+      </w:r>
+      <w:r>
+        <w:rPr>
+          <w:rFonts w:hint="eastAsia"/>
+          <w:color w:val="000000" w:themeColor="text1"/>
+        </w:rPr>
+        <w:t>，或者是存储于某个固定地址中的对象</w:t>
+      </w:r>
+    </w:p>
+    <w:p>
+      <w:pPr>
+        <w:rPr>
+          <w:color w:val="000000" w:themeColor="text1"/>
+        </w:rPr>
+      </w:pPr>
+      <w:r>
+        <w:rPr>
+          <w:color w:val="000000" w:themeColor="text1"/>
+        </w:rPr>
+        <w:t>2.5</w:t>
+      </w:r>
+      <w:r>
+        <w:rPr>
+          <w:color w:val="000000" w:themeColor="text1"/>
+        </w:rPr>
+        <w:t>：</w:t>
+      </w:r>
+      <w:r>
+        <w:rPr>
+          <w:rFonts w:hint="eastAsia"/>
+          <w:color w:val="000000" w:themeColor="text1"/>
+        </w:rPr>
+        <w:t>处理类型</w:t>
+      </w:r>
+      <w:r>
+        <w:rPr>
+          <w:color w:val="000000" w:themeColor="text1"/>
+        </w:rPr>
+        <w:t>。</w:t>
+      </w:r>
+    </w:p>
+    <w:p>
+      <w:pPr>
+        <w:pStyle w:val="a3"/>
+        <w:numPr>
+          <w:ilvl w:val="0"/>
+          <w:numId w:val="4"/>
+        </w:numPr>
+        <w:ind w:firstLineChars="0"/>
+        <w:rPr>
+          <w:color w:val="000000" w:themeColor="text1"/>
+        </w:rPr>
+      </w:pPr>
+      <w:r>
+        <w:rPr>
+          <w:rFonts w:hint="eastAsia"/>
+          <w:color w:val="000000" w:themeColor="text1"/>
+        </w:rPr>
+        <w:t>类型别名</w:t>
+      </w:r>
+    </w:p>
+    <w:p>
+      <w:pPr>
+        <w:pStyle w:val="a3"/>
+        <w:ind w:left="570" w:firstLineChars="0" w:firstLine="0"/>
+        <w:rPr>
+          <w:color w:val="000000" w:themeColor="text1"/>
+        </w:rPr>
+      </w:pPr>
+      <w:r>
+        <w:rPr>
+          <w:rFonts w:hint="eastAsia"/>
+          <w:color w:val="000000" w:themeColor="text1"/>
+        </w:rPr>
+        <w:t>两种方式：</w:t>
+      </w:r>
+    </w:p>
+    <w:p>
+      <w:pPr>
+        <w:pStyle w:val="a3"/>
+        <w:ind w:left="570" w:firstLineChars="0" w:firstLine="0"/>
+        <w:rPr>
+          <w:color w:val="000000" w:themeColor="text1"/>
+        </w:rPr>
+      </w:pPr>
+      <w:proofErr w:type="spellStart"/>
+      <w:r>
+        <w:rPr>
+          <w:color w:val="000000" w:themeColor="text1"/>
+        </w:rPr>
+        <w:t>T</w:t>
+      </w:r>
+      <w:r>
+        <w:rPr>
+          <w:rFonts w:hint="eastAsia"/>
+          <w:color w:val="000000" w:themeColor="text1"/>
+        </w:rPr>
+        <w:t>ypedef</w:t>
+      </w:r>
+      <w:proofErr w:type="spellEnd"/>
+      <w:r>
+        <w:rPr>
+          <w:rFonts w:hint="eastAsia"/>
+          <w:color w:val="000000" w:themeColor="text1"/>
+        </w:rPr>
+        <w:t xml:space="preserve"> </w:t>
+      </w:r>
+      <w:r>
+        <w:rPr>
+          <w:color w:val="000000" w:themeColor="text1"/>
+        </w:rPr>
+        <w:t xml:space="preserve">  </w:t>
+      </w:r>
+      <w:proofErr w:type="gramStart"/>
+      <w:r>
+        <w:rPr>
+          <w:color w:val="000000" w:themeColor="text1"/>
+        </w:rPr>
+        <w:t>double  wages</w:t>
+      </w:r>
+      <w:proofErr w:type="gramEnd"/>
+      <w:r>
+        <w:rPr>
+          <w:color w:val="000000" w:themeColor="text1"/>
+        </w:rPr>
+        <w:t>;</w:t>
+      </w:r>
+    </w:p>
+    <w:p>
+      <w:pPr>
+        <w:pStyle w:val="a3"/>
+        <w:ind w:left="570" w:firstLineChars="0" w:firstLine="0"/>
+        <w:rPr>
+          <w:color w:val="000000" w:themeColor="text1"/>
+        </w:rPr>
+      </w:pPr>
+      <w:r>
+        <w:rPr>
+          <w:color w:val="000000" w:themeColor="text1"/>
+        </w:rPr>
+        <w:t xml:space="preserve">Using wages=double;        </w:t>
+      </w:r>
+    </w:p>
+    <w:p>
+      <w:pPr>
+        <w:pStyle w:val="a3"/>
+        <w:ind w:left="570" w:firstLineChars="0" w:firstLine="0"/>
+        <w:rPr>
+          <w:color w:val="000000" w:themeColor="text1"/>
+        </w:rPr>
+      </w:pPr>
+      <w:r>
+        <w:rPr>
+          <w:rFonts w:hint="eastAsia"/>
+          <w:color w:val="000000" w:themeColor="text1"/>
+        </w:rPr>
+        <w:t>这两种方法都可以定义类型别名，类型别名的好处就是可以</w:t>
+      </w:r>
+      <w:r>
+        <w:rPr>
+          <w:rFonts w:hint="eastAsia"/>
+          <w:color w:val="000000" w:themeColor="text1"/>
+        </w:rPr>
+        <w:t>便于阅读理解和使用。</w:t>
+      </w:r>
+    </w:p>
+    <w:p>
+      <w:pPr>
+        <w:pStyle w:val="a3"/>
+        <w:numPr>
+          <w:ilvl w:val="0"/>
+          <w:numId w:val="4"/>
+        </w:numPr>
+        <w:ind w:firstLineChars="0"/>
+        <w:rPr>
+          <w:color w:val="000000" w:themeColor="text1"/>
+        </w:rPr>
+      </w:pPr>
+      <w:r>
+        <w:rPr>
+          <w:rFonts w:hint="eastAsia"/>
+          <w:color w:val="000000" w:themeColor="text1"/>
+        </w:rPr>
+        <w:t>试图把别名代入程序去理解语句含义在一些情况下是错误的。</w:t>
+      </w:r>
+    </w:p>
+    <w:p>
+      <w:pPr>
+        <w:pStyle w:val="a3"/>
+        <w:ind w:left="570" w:firstLineChars="0" w:firstLine="0"/>
+        <w:rPr>
+          <w:color w:val="000000" w:themeColor="text1"/>
+        </w:rPr>
+      </w:pPr>
+      <w:proofErr w:type="spellStart"/>
+      <w:r>
+        <w:rPr>
+          <w:color w:val="000000" w:themeColor="text1"/>
+        </w:rPr>
+        <w:lastRenderedPageBreak/>
+        <w:t>E</w:t>
+      </w:r>
+      <w:r>
+        <w:rPr>
+          <w:rFonts w:hint="eastAsia"/>
+          <w:color w:val="000000" w:themeColor="text1"/>
+        </w:rPr>
+        <w:t>g</w:t>
+      </w:r>
+      <w:proofErr w:type="spellEnd"/>
+      <w:r>
+        <w:rPr>
+          <w:color w:val="000000" w:themeColor="text1"/>
+        </w:rPr>
+        <w:t xml:space="preserve">: </w:t>
+      </w:r>
+      <w:proofErr w:type="spellStart"/>
+      <w:r>
+        <w:rPr>
+          <w:color w:val="000000" w:themeColor="text1"/>
+        </w:rPr>
+        <w:t>typedef</w:t>
+      </w:r>
+      <w:proofErr w:type="spellEnd"/>
+      <w:r>
+        <w:rPr>
+          <w:color w:val="000000" w:themeColor="text1"/>
+        </w:rPr>
+        <w:t xml:space="preserve">   char * </w:t>
+      </w:r>
+      <w:proofErr w:type="spellStart"/>
+      <w:r>
+        <w:rPr>
+          <w:color w:val="000000" w:themeColor="text1"/>
+        </w:rPr>
+        <w:t>pstring</w:t>
+      </w:r>
+      <w:proofErr w:type="spellEnd"/>
+      <w:r>
+        <w:rPr>
+          <w:color w:val="000000" w:themeColor="text1"/>
+        </w:rPr>
+        <w:t>;</w:t>
+      </w:r>
+    </w:p>
+    <w:p>
+      <w:pPr>
+        <w:pStyle w:val="a3"/>
+        <w:ind w:left="570" w:firstLineChars="0" w:firstLine="0"/>
+        <w:rPr>
+          <w:color w:val="000000" w:themeColor="text1"/>
+        </w:rPr>
+      </w:pPr>
+      <w:r>
+        <w:rPr>
+          <w:color w:val="000000" w:themeColor="text1"/>
+        </w:rPr>
+        <w:t xml:space="preserve">   </w:t>
+      </w:r>
+      <w:proofErr w:type="spellStart"/>
+      <w:proofErr w:type="gramStart"/>
+      <w:r>
+        <w:rPr>
+          <w:color w:val="000000" w:themeColor="text1"/>
+        </w:rPr>
+        <w:t>Const</w:t>
+      </w:r>
+      <w:proofErr w:type="spellEnd"/>
+      <w:r>
+        <w:rPr>
+          <w:color w:val="000000" w:themeColor="text1"/>
+        </w:rPr>
+        <w:t xml:space="preserve">  </w:t>
+      </w:r>
+      <w:proofErr w:type="spellStart"/>
+      <w:r>
+        <w:rPr>
+          <w:color w:val="000000" w:themeColor="text1"/>
+        </w:rPr>
+        <w:t>pstring</w:t>
+      </w:r>
+      <w:proofErr w:type="spellEnd"/>
+      <w:proofErr w:type="gramEnd"/>
+      <w:r>
+        <w:rPr>
+          <w:color w:val="000000" w:themeColor="text1"/>
+        </w:rPr>
+        <w:t xml:space="preserve">  </w:t>
+      </w:r>
+      <w:proofErr w:type="spellStart"/>
+      <w:r>
+        <w:rPr>
+          <w:color w:val="000000" w:themeColor="text1"/>
+        </w:rPr>
+        <w:t>cstr</w:t>
+      </w:r>
+      <w:proofErr w:type="spellEnd"/>
+      <w:r>
+        <w:rPr>
+          <w:color w:val="000000" w:themeColor="text1"/>
+        </w:rPr>
+        <w:t>=0;</w:t>
+      </w:r>
+    </w:p>
+    <w:p>
+      <w:pPr>
+        <w:pStyle w:val="a3"/>
+        <w:ind w:left="570" w:firstLineChars="0" w:firstLine="0"/>
+        <w:rPr>
+          <w:color w:val="000000" w:themeColor="text1"/>
+        </w:rPr>
+      </w:pPr>
+      <w:proofErr w:type="spellStart"/>
+      <w:r>
+        <w:rPr>
+          <w:color w:val="000000" w:themeColor="text1"/>
+        </w:rPr>
+        <w:t>P</w:t>
+      </w:r>
+      <w:r>
+        <w:rPr>
+          <w:rFonts w:hint="eastAsia"/>
+          <w:color w:val="000000" w:themeColor="text1"/>
+        </w:rPr>
+        <w:t>string</w:t>
+      </w:r>
+      <w:proofErr w:type="spellEnd"/>
+      <w:r>
+        <w:rPr>
+          <w:rFonts w:hint="eastAsia"/>
+          <w:color w:val="000000" w:themeColor="text1"/>
+        </w:rPr>
+        <w:t xml:space="preserve"> </w:t>
+      </w:r>
+      <w:r>
+        <w:rPr>
+          <w:rFonts w:hint="eastAsia"/>
+          <w:color w:val="000000" w:themeColor="text1"/>
+        </w:rPr>
+        <w:t>是一个指针类型，加了</w:t>
+      </w:r>
+      <w:proofErr w:type="spellStart"/>
+      <w:r>
+        <w:rPr>
+          <w:rFonts w:hint="eastAsia"/>
+          <w:color w:val="000000" w:themeColor="text1"/>
+        </w:rPr>
+        <w:t>const</w:t>
+      </w:r>
+      <w:proofErr w:type="spellEnd"/>
+      <w:r>
+        <w:rPr>
+          <w:rFonts w:hint="eastAsia"/>
+          <w:color w:val="000000" w:themeColor="text1"/>
+        </w:rPr>
+        <w:t>之后就是一个常量指针，</w:t>
+      </w:r>
+      <w:r>
+        <w:rPr>
+          <w:rFonts w:hint="eastAsia"/>
+          <w:color w:val="000000" w:themeColor="text1"/>
+        </w:rPr>
+        <w:t>这个常量指针指向</w:t>
+      </w:r>
+      <w:r>
+        <w:rPr>
+          <w:rFonts w:hint="eastAsia"/>
+          <w:color w:val="000000" w:themeColor="text1"/>
+        </w:rPr>
+        <w:t>char</w:t>
+      </w:r>
+      <w:r>
+        <w:rPr>
+          <w:rFonts w:hint="eastAsia"/>
+          <w:color w:val="000000" w:themeColor="text1"/>
+        </w:rPr>
+        <w:t>类型。</w:t>
+      </w:r>
+    </w:p>
+    <w:p>
+      <w:pPr>
+        <w:pStyle w:val="a3"/>
+        <w:ind w:left="570" w:firstLineChars="0" w:firstLine="0"/>
+        <w:rPr>
+          <w:rFonts w:hint="eastAsia"/>
+          <w:color w:val="000000" w:themeColor="text1"/>
+        </w:rPr>
+      </w:pPr>
+      <w:r>
+        <w:rPr>
+          <w:rFonts w:hint="eastAsia"/>
+          <w:color w:val="000000" w:themeColor="text1"/>
+        </w:rPr>
+        <w:t>如果用替换的方式来理解就是：</w:t>
+      </w:r>
+      <w:proofErr w:type="spellStart"/>
+      <w:r>
+        <w:rPr>
+          <w:rFonts w:hint="eastAsia"/>
+          <w:color w:val="000000" w:themeColor="text1"/>
+        </w:rPr>
+        <w:t>const</w:t>
+      </w:r>
+      <w:proofErr w:type="spellEnd"/>
+      <w:r>
+        <w:rPr>
+          <w:color w:val="000000" w:themeColor="text1"/>
+        </w:rPr>
+        <w:t xml:space="preserve"> </w:t>
+      </w:r>
+      <w:r>
+        <w:rPr>
+          <w:rFonts w:hint="eastAsia"/>
+          <w:color w:val="000000" w:themeColor="text1"/>
+        </w:rPr>
+        <w:t>char</w:t>
+      </w:r>
+      <w:r>
+        <w:rPr>
+          <w:color w:val="000000" w:themeColor="text1"/>
+        </w:rPr>
+        <w:t xml:space="preserve"> * </w:t>
+      </w:r>
+      <w:proofErr w:type="spellStart"/>
+      <w:r>
+        <w:rPr>
+          <w:color w:val="000000" w:themeColor="text1"/>
+        </w:rPr>
+        <w:t>cstr</w:t>
+      </w:r>
+      <w:proofErr w:type="spellEnd"/>
+      <w:r>
+        <w:rPr>
+          <w:color w:val="000000" w:themeColor="text1"/>
+        </w:rPr>
+        <w:t xml:space="preserve">; </w:t>
+      </w:r>
+      <w:r>
+        <w:rPr>
+          <w:rFonts w:hint="eastAsia"/>
+          <w:color w:val="000000" w:themeColor="text1"/>
+        </w:rPr>
+        <w:t>这样表示</w:t>
+      </w:r>
+      <w:proofErr w:type="spellStart"/>
+      <w:r>
+        <w:rPr>
+          <w:rFonts w:hint="eastAsia"/>
+          <w:color w:val="000000" w:themeColor="text1"/>
+        </w:rPr>
+        <w:t>cstr</w:t>
+      </w:r>
+      <w:proofErr w:type="spellEnd"/>
+      <w:r>
+        <w:rPr>
+          <w:rFonts w:hint="eastAsia"/>
+          <w:color w:val="000000" w:themeColor="text1"/>
+        </w:rPr>
+        <w:t>是一个</w:t>
+      </w:r>
+      <w:r>
+        <w:rPr>
+          <w:rFonts w:hint="eastAsia"/>
+          <w:color w:val="000000" w:themeColor="text1"/>
+        </w:rPr>
+        <w:t>char</w:t>
+      </w:r>
+      <w:r>
+        <w:rPr>
+          <w:rFonts w:hint="eastAsia"/>
+          <w:color w:val="000000" w:themeColor="text1"/>
+        </w:rPr>
+        <w:t>的指针，指向一个</w:t>
+      </w:r>
+      <w:r>
+        <w:rPr>
+          <w:rFonts w:hint="eastAsia"/>
+          <w:color w:val="000000" w:themeColor="text1"/>
+        </w:rPr>
+        <w:t>char</w:t>
+      </w:r>
+      <w:r>
+        <w:rPr>
+          <w:rFonts w:hint="eastAsia"/>
+          <w:color w:val="000000" w:themeColor="text1"/>
+        </w:rPr>
+        <w:t>型常量。这样理解是不对的，一定要注意</w:t>
+      </w:r>
+      <w:proofErr w:type="spellStart"/>
+      <w:r>
+        <w:rPr>
+          <w:color w:val="000000" w:themeColor="text1"/>
+        </w:rPr>
+        <w:t>typedef</w:t>
+      </w:r>
+      <w:proofErr w:type="spellEnd"/>
+      <w:r>
+        <w:rPr>
+          <w:rFonts w:hint="eastAsia"/>
+          <w:color w:val="000000" w:themeColor="text1"/>
+        </w:rPr>
+        <w:t>的基本数据类型。</w:t>
+      </w:r>
+    </w:p>
+    <w:p>
+      <w:pPr>
+        <w:pStyle w:val="a3"/>
+        <w:ind w:left="570" w:firstLineChars="0" w:firstLine="0"/>
+        <w:rPr>
+          <w:color w:val="000000" w:themeColor="text1"/>
+        </w:rPr>
+      </w:pPr>
+      <w:r>
+        <w:rPr>
+          <w:color w:val="000000" w:themeColor="text1"/>
+        </w:rPr>
+        <w:tab/>
+      </w:r>
+      <w:proofErr w:type="spellStart"/>
+      <w:r>
+        <w:rPr>
+          <w:color w:val="000000" w:themeColor="text1"/>
+        </w:rPr>
+        <w:t>Const</w:t>
+      </w:r>
+      <w:proofErr w:type="spellEnd"/>
+      <w:r>
+        <w:rPr>
+          <w:color w:val="000000" w:themeColor="text1"/>
+        </w:rPr>
+        <w:t xml:space="preserve"> </w:t>
+      </w:r>
+      <w:proofErr w:type="spellStart"/>
+      <w:r>
+        <w:rPr>
+          <w:color w:val="000000" w:themeColor="text1"/>
+        </w:rPr>
+        <w:t>pstring</w:t>
+      </w:r>
+      <w:proofErr w:type="spellEnd"/>
+      <w:r>
+        <w:rPr>
+          <w:color w:val="000000" w:themeColor="text1"/>
+        </w:rPr>
+        <w:t xml:space="preserve"> *ps.</w:t>
+      </w:r>
+    </w:p>
+    <w:p>
+      <w:pPr>
+        <w:pStyle w:val="a3"/>
+        <w:ind w:left="570" w:firstLineChars="0" w:firstLine="0"/>
+        <w:rPr>
+          <w:color w:val="000000" w:themeColor="text1"/>
+        </w:rPr>
+      </w:pPr>
+      <w:r>
+        <w:rPr>
+          <w:rFonts w:hint="eastAsia"/>
+          <w:color w:val="000000" w:themeColor="text1"/>
+        </w:rPr>
+        <w:t>这个的理解应该是</w:t>
+      </w:r>
+      <w:proofErr w:type="spellStart"/>
+      <w:r>
+        <w:rPr>
+          <w:rFonts w:hint="eastAsia"/>
+          <w:color w:val="000000" w:themeColor="text1"/>
+        </w:rPr>
+        <w:t>ps</w:t>
+      </w:r>
+      <w:proofErr w:type="spellEnd"/>
+      <w:r>
+        <w:rPr>
+          <w:rFonts w:hint="eastAsia"/>
+          <w:color w:val="000000" w:themeColor="text1"/>
+        </w:rPr>
+        <w:t>是一个指针，他指向的是一个</w:t>
+      </w:r>
+      <w:r>
+        <w:rPr>
+          <w:rFonts w:hint="eastAsia"/>
+          <w:color w:val="000000" w:themeColor="text1"/>
+        </w:rPr>
+        <w:t>char</w:t>
+      </w:r>
+      <w:r>
+        <w:rPr>
+          <w:rFonts w:hint="eastAsia"/>
+          <w:color w:val="000000" w:themeColor="text1"/>
+        </w:rPr>
+        <w:t>型常量指针，</w:t>
+      </w:r>
+      <w:proofErr w:type="spellStart"/>
+      <w:r>
+        <w:rPr>
+          <w:rFonts w:hint="eastAsia"/>
+          <w:color w:val="000000" w:themeColor="text1"/>
+        </w:rPr>
+        <w:t>ps</w:t>
+      </w:r>
+      <w:proofErr w:type="spellEnd"/>
+      <w:r>
+        <w:rPr>
+          <w:rFonts w:hint="eastAsia"/>
+          <w:color w:val="000000" w:themeColor="text1"/>
+        </w:rPr>
+        <w:t>并不是常量指针，所以这里并没有初始化。</w:t>
+      </w:r>
+    </w:p>
+    <w:p>
+      <w:pPr>
+        <w:pStyle w:val="a3"/>
+        <w:numPr>
+          <w:ilvl w:val="0"/>
+          <w:numId w:val="4"/>
+        </w:numPr>
+        <w:ind w:firstLineChars="0"/>
+        <w:rPr>
+          <w:color w:val="000000" w:themeColor="text1"/>
+        </w:rPr>
+      </w:pPr>
+      <w:r>
+        <w:rPr>
+          <w:color w:val="000000" w:themeColor="text1"/>
+        </w:rPr>
+        <w:t>A</w:t>
+      </w:r>
+      <w:r>
+        <w:rPr>
+          <w:rFonts w:hint="eastAsia"/>
+          <w:color w:val="000000" w:themeColor="text1"/>
+        </w:rPr>
+        <w:t>uto</w:t>
+      </w:r>
+      <w:r>
+        <w:rPr>
+          <w:rFonts w:hint="eastAsia"/>
+          <w:color w:val="000000" w:themeColor="text1"/>
+        </w:rPr>
+        <w:t>类型说明符</w:t>
+      </w:r>
+    </w:p>
+    <w:p>
+      <w:pPr>
+        <w:pStyle w:val="a3"/>
+        <w:ind w:left="570" w:firstLineChars="0" w:firstLine="0"/>
+        <w:rPr>
+          <w:color w:val="000000" w:themeColor="text1"/>
+        </w:rPr>
+      </w:pPr>
+      <w:r>
+        <w:rPr>
+          <w:rFonts w:hint="eastAsia"/>
+          <w:color w:val="000000" w:themeColor="text1"/>
+        </w:rPr>
+        <w:t>可以根据右端表达式的类型来</w:t>
+      </w:r>
+      <w:proofErr w:type="gramStart"/>
+      <w:r>
+        <w:rPr>
+          <w:rFonts w:hint="eastAsia"/>
+          <w:color w:val="000000" w:themeColor="text1"/>
+        </w:rPr>
+        <w:t>推断此</w:t>
+      </w:r>
+      <w:proofErr w:type="gramEnd"/>
+      <w:r>
+        <w:rPr>
+          <w:rFonts w:hint="eastAsia"/>
+          <w:color w:val="000000" w:themeColor="text1"/>
+        </w:rPr>
+        <w:t>auto</w:t>
+      </w:r>
+      <w:r>
+        <w:rPr>
+          <w:rFonts w:hint="eastAsia"/>
+          <w:color w:val="000000" w:themeColor="text1"/>
+        </w:rPr>
+        <w:t>所声名的变量的类型，在不知道要声名什么类型的时候可以这样做，这是</w:t>
+      </w:r>
+      <w:proofErr w:type="spellStart"/>
+      <w:r>
+        <w:rPr>
+          <w:rFonts w:hint="eastAsia"/>
+          <w:color w:val="000000" w:themeColor="text1"/>
+        </w:rPr>
+        <w:t>c++</w:t>
+      </w:r>
+      <w:proofErr w:type="spellEnd"/>
+      <w:r>
+        <w:rPr>
+          <w:rFonts w:hint="eastAsia"/>
+          <w:color w:val="000000" w:themeColor="text1"/>
+        </w:rPr>
+        <w:t>11</w:t>
+      </w:r>
+      <w:r>
+        <w:rPr>
+          <w:rFonts w:hint="eastAsia"/>
+          <w:color w:val="000000" w:themeColor="text1"/>
+        </w:rPr>
+        <w:t>之后的新特性。</w:t>
+      </w:r>
+    </w:p>
+    <w:p>
+      <w:pPr>
+        <w:pStyle w:val="a3"/>
+        <w:numPr>
+          <w:ilvl w:val="0"/>
+          <w:numId w:val="4"/>
+        </w:numPr>
+        <w:ind w:firstLineChars="0"/>
+        <w:rPr>
+          <w:color w:val="000000" w:themeColor="text1"/>
+        </w:rPr>
+      </w:pPr>
+      <w:proofErr w:type="spellStart"/>
+      <w:r>
+        <w:rPr>
+          <w:color w:val="000000" w:themeColor="text1"/>
+        </w:rPr>
+        <w:t>D</w:t>
+      </w:r>
+      <w:r>
+        <w:rPr>
+          <w:color w:val="000000" w:themeColor="text1"/>
+        </w:rPr>
+        <w:t>ecltype</w:t>
+      </w:r>
+      <w:proofErr w:type="spellEnd"/>
+    </w:p>
+    <w:p>
+      <w:pPr>
+        <w:pStyle w:val="a3"/>
+        <w:ind w:left="570" w:firstLineChars="0" w:firstLine="0"/>
+        <w:rPr>
+          <w:color w:val="000000" w:themeColor="text1"/>
+        </w:rPr>
+      </w:pPr>
+      <w:r>
+        <w:rPr>
+          <w:rFonts w:hint="eastAsia"/>
+          <w:color w:val="000000" w:themeColor="text1"/>
+        </w:rPr>
+        <w:t>有时希望从表达式的类型推断出要定义的变量的类型，但是不想用该表达式的值来初始化变量，</w:t>
+      </w:r>
+      <w:proofErr w:type="spellStart"/>
+      <w:r>
+        <w:rPr>
+          <w:rFonts w:hint="eastAsia"/>
+          <w:color w:val="000000" w:themeColor="text1"/>
+        </w:rPr>
+        <w:t>c++</w:t>
+      </w:r>
+      <w:proofErr w:type="spellEnd"/>
+      <w:r>
+        <w:rPr>
+          <w:rFonts w:hint="eastAsia"/>
+          <w:color w:val="000000" w:themeColor="text1"/>
+        </w:rPr>
+        <w:t>11</w:t>
+      </w:r>
+      <w:r>
+        <w:rPr>
+          <w:rFonts w:hint="eastAsia"/>
+          <w:color w:val="000000" w:themeColor="text1"/>
+        </w:rPr>
+        <w:t>中有</w:t>
+      </w:r>
+      <w:proofErr w:type="spellStart"/>
+      <w:r>
+        <w:rPr>
+          <w:rFonts w:hint="eastAsia"/>
+          <w:color w:val="000000" w:themeColor="text1"/>
+        </w:rPr>
+        <w:t>decltype</w:t>
+      </w:r>
+      <w:proofErr w:type="spellEnd"/>
+      <w:r>
+        <w:rPr>
+          <w:rFonts w:hint="eastAsia"/>
+          <w:color w:val="000000" w:themeColor="text1"/>
+        </w:rPr>
+        <w:t>的类型说明，可以返回操作数的数据类型，</w:t>
+      </w:r>
+    </w:p>
+    <w:p>
+      <w:pPr>
+        <w:pStyle w:val="a3"/>
+        <w:ind w:left="570" w:firstLineChars="0" w:firstLine="0"/>
+        <w:rPr>
+          <w:rFonts w:hint="eastAsia"/>
+          <w:color w:val="000000" w:themeColor="text1"/>
+        </w:rPr>
+      </w:pPr>
       <w:bookmarkStart w:id="0" w:name="_GoBack"/>
       <w:bookmarkEnd w:id="0"/>
     </w:p>
@@ -609,10 +1787,182 @@
 <file path=word/numbering.xml><?xml version="1.0" encoding="utf-8"?>
 <w:numbering xmlns:wpc="http://schemas.microsoft.com/office/word/2010/wordprocessingCanvas" xmlns:mc="http://schemas.openxmlformats.org/markup-compatibility/2006" xmlns:o="urn:schemas-microsoft-com:office:office" xmlns:r="http://schemas.openxmlformats.org/officeDocument/2006/relationships" xmlns:m="http://schemas.openxmlformats.org/officeDocument/2006/math" xmlns:v="urn:schemas-microsoft-com:vml" xmlns:wp14="http://schemas.microsoft.com/office/word/2010/wordprocessingDrawing" xmlns:wp="http://schemas.openxmlformats.org/drawingml/2006/wordprocessingDrawing" xmlns:w10="urn:schemas-microsoft-com:office:word" xmlns:w="http://schemas.openxmlformats.org/wordprocessingml/2006/main" xmlns:w14="http://schemas.microsoft.com/office/word/2010/wordml" xmlns:w15="http://schemas.microsoft.com/office/word/2012/wordml" xmlns:wpg="http://schemas.microsoft.com/office/word/2010/wordprocessingGroup" xmlns:wpi="http://schemas.microsoft.com/office/word/2010/wordprocessingInk" xmlns:wne="http://schemas.microsoft.com/office/word/2006/wordml" xmlns:wps="http://schemas.microsoft.com/office/word/2010/wordprocessingShape" mc:Ignorable="w14 w15 wp14">
   <w:abstractNum w:abstractNumId="0" w15:restartNumberingAfterBreak="0">
+    <w:nsid w:val="2FF75EE3"/>
+    <w:multiLevelType w:val="hybridMultilevel"/>
+    <w:tmpl w:val="E70AF520"/>
+    <w:lvl w:ilvl="0" w:tplc="0409000F">
+      <w:start w:val="1"/>
+      <w:numFmt w:val="decimal"/>
+      <w:lvlText w:val="%1."/>
+      <w:lvlJc w:val="left"/>
+      <w:pPr>
+        <w:ind w:left="990" w:hanging="420"/>
+      </w:pPr>
+    </w:lvl>
+    <w:lvl w:ilvl="1" w:tplc="04090019" w:tentative="1">
+      <w:start w:val="1"/>
+      <w:numFmt w:val="lowerLetter"/>
+      <w:lvlText w:val="%2)"/>
+      <w:lvlJc w:val="left"/>
+      <w:pPr>
+        <w:ind w:left="1410" w:hanging="420"/>
+      </w:pPr>
+    </w:lvl>
+    <w:lvl w:ilvl="2" w:tplc="0409001B" w:tentative="1">
+      <w:start w:val="1"/>
+      <w:numFmt w:val="lowerRoman"/>
+      <w:lvlText w:val="%3."/>
+      <w:lvlJc w:val="right"/>
+      <w:pPr>
+        <w:ind w:left="1830" w:hanging="420"/>
+      </w:pPr>
+    </w:lvl>
+    <w:lvl w:ilvl="3" w:tplc="0409000F" w:tentative="1">
+      <w:start w:val="1"/>
+      <w:numFmt w:val="decimal"/>
+      <w:lvlText w:val="%4."/>
+      <w:lvlJc w:val="left"/>
+      <w:pPr>
+        <w:ind w:left="2250" w:hanging="420"/>
+      </w:pPr>
+    </w:lvl>
+    <w:lvl w:ilvl="4" w:tplc="04090019" w:tentative="1">
+      <w:start w:val="1"/>
+      <w:numFmt w:val="lowerLetter"/>
+      <w:lvlText w:val="%5)"/>
+      <w:lvlJc w:val="left"/>
+      <w:pPr>
+        <w:ind w:left="2670" w:hanging="420"/>
+      </w:pPr>
+    </w:lvl>
+    <w:lvl w:ilvl="5" w:tplc="0409001B" w:tentative="1">
+      <w:start w:val="1"/>
+      <w:numFmt w:val="lowerRoman"/>
+      <w:lvlText w:val="%6."/>
+      <w:lvlJc w:val="right"/>
+      <w:pPr>
+        <w:ind w:left="3090" w:hanging="420"/>
+      </w:pPr>
+    </w:lvl>
+    <w:lvl w:ilvl="6" w:tplc="0409000F" w:tentative="1">
+      <w:start w:val="1"/>
+      <w:numFmt w:val="decimal"/>
+      <w:lvlText w:val="%7."/>
+      <w:lvlJc w:val="left"/>
+      <w:pPr>
+        <w:ind w:left="3510" w:hanging="420"/>
+      </w:pPr>
+    </w:lvl>
+    <w:lvl w:ilvl="7" w:tplc="04090019" w:tentative="1">
+      <w:start w:val="1"/>
+      <w:numFmt w:val="lowerLetter"/>
+      <w:lvlText w:val="%8)"/>
+      <w:lvlJc w:val="left"/>
+      <w:pPr>
+        <w:ind w:left="3930" w:hanging="420"/>
+      </w:pPr>
+    </w:lvl>
+    <w:lvl w:ilvl="8" w:tplc="0409001B" w:tentative="1">
+      <w:start w:val="1"/>
+      <w:numFmt w:val="lowerRoman"/>
+      <w:lvlText w:val="%9."/>
+      <w:lvlJc w:val="right"/>
+      <w:pPr>
+        <w:ind w:left="4350" w:hanging="420"/>
+      </w:pPr>
+    </w:lvl>
+  </w:abstractNum>
+  <w:abstractNum w:abstractNumId="1" w15:restartNumberingAfterBreak="0">
+    <w:nsid w:val="4770503C"/>
+    <w:multiLevelType w:val="hybridMultilevel"/>
+    <w:tmpl w:val="C9B004CE"/>
+    <w:lvl w:ilvl="0" w:tplc="0409000F">
+      <w:start w:val="1"/>
+      <w:numFmt w:val="decimal"/>
+      <w:lvlText w:val="%1."/>
+      <w:lvlJc w:val="left"/>
+      <w:pPr>
+        <w:ind w:left="420" w:hanging="420"/>
+      </w:pPr>
+    </w:lvl>
+    <w:lvl w:ilvl="1" w:tplc="04090019" w:tentative="1">
+      <w:start w:val="1"/>
+      <w:numFmt w:val="lowerLetter"/>
+      <w:lvlText w:val="%2)"/>
+      <w:lvlJc w:val="left"/>
+      <w:pPr>
+        <w:ind w:left="840" w:hanging="420"/>
+      </w:pPr>
+    </w:lvl>
+    <w:lvl w:ilvl="2" w:tplc="0409001B" w:tentative="1">
+      <w:start w:val="1"/>
+      <w:numFmt w:val="lowerRoman"/>
+      <w:lvlText w:val="%3."/>
+      <w:lvlJc w:val="right"/>
+      <w:pPr>
+        <w:ind w:left="1260" w:hanging="420"/>
+      </w:pPr>
+    </w:lvl>
+    <w:lvl w:ilvl="3" w:tplc="0409000F" w:tentative="1">
+      <w:start w:val="1"/>
+      <w:numFmt w:val="decimal"/>
+      <w:lvlText w:val="%4."/>
+      <w:lvlJc w:val="left"/>
+      <w:pPr>
+        <w:ind w:left="1680" w:hanging="420"/>
+      </w:pPr>
+    </w:lvl>
+    <w:lvl w:ilvl="4" w:tplc="04090019" w:tentative="1">
+      <w:start w:val="1"/>
+      <w:numFmt w:val="lowerLetter"/>
+      <w:lvlText w:val="%5)"/>
+      <w:lvlJc w:val="left"/>
+      <w:pPr>
+        <w:ind w:left="2100" w:hanging="420"/>
+      </w:pPr>
+    </w:lvl>
+    <w:lvl w:ilvl="5" w:tplc="0409001B" w:tentative="1">
+      <w:start w:val="1"/>
+      <w:numFmt w:val="lowerRoman"/>
+      <w:lvlText w:val="%6."/>
+      <w:lvlJc w:val="right"/>
+      <w:pPr>
+        <w:ind w:left="2520" w:hanging="420"/>
+      </w:pPr>
+    </w:lvl>
+    <w:lvl w:ilvl="6" w:tplc="0409000F" w:tentative="1">
+      <w:start w:val="1"/>
+      <w:numFmt w:val="decimal"/>
+      <w:lvlText w:val="%7."/>
+      <w:lvlJc w:val="left"/>
+      <w:pPr>
+        <w:ind w:left="2940" w:hanging="420"/>
+      </w:pPr>
+    </w:lvl>
+    <w:lvl w:ilvl="7" w:tplc="04090019" w:tentative="1">
+      <w:start w:val="1"/>
+      <w:numFmt w:val="lowerLetter"/>
+      <w:lvlText w:val="%8)"/>
+      <w:lvlJc w:val="left"/>
+      <w:pPr>
+        <w:ind w:left="3360" w:hanging="420"/>
+      </w:pPr>
+    </w:lvl>
+    <w:lvl w:ilvl="8" w:tplc="0409001B" w:tentative="1">
+      <w:start w:val="1"/>
+      <w:numFmt w:val="lowerRoman"/>
+      <w:lvlText w:val="%9."/>
+      <w:lvlJc w:val="right"/>
+      <w:pPr>
+        <w:ind w:left="3780" w:hanging="420"/>
+      </w:pPr>
+    </w:lvl>
+  </w:abstractNum>
+  <w:abstractNum w:abstractNumId="2" w15:restartNumberingAfterBreak="0">
     <w:nsid w:val="4AE214EB"/>
     <w:multiLevelType w:val="hybridMultilevel"/>
-    <w:tmpl w:val="A71C4CEE"/>
-    <w:lvl w:ilvl="0" w:tplc="038086EC">
+    <w:tmpl w:val="3000FEDC"/>
+    <w:lvl w:ilvl="0" w:tplc="B72E046C">
       <w:start w:val="1"/>
       <w:numFmt w:val="decimalEnclosedCircle"/>
       <w:lvlText w:val="%1"/>
@@ -622,6 +1972,7 @@
       </w:pPr>
       <w:rPr>
         <w:rFonts w:hint="default"/>
+        <w:color w:val="000000" w:themeColor="text1"/>
       </w:rPr>
     </w:lvl>
     <w:lvl w:ilvl="1" w:tplc="04090019" w:tentative="1">
@@ -697,8 +2048,107 @@
       </w:pPr>
     </w:lvl>
   </w:abstractNum>
+  <w:abstractNum w:abstractNumId="3" w15:restartNumberingAfterBreak="0">
+    <w:nsid w:val="7DDE7C7F"/>
+    <w:multiLevelType w:val="hybridMultilevel"/>
+    <w:tmpl w:val="92261E30"/>
+    <w:lvl w:ilvl="0" w:tplc="B72E046C">
+      <w:start w:val="1"/>
+      <w:numFmt w:val="decimalEnclosedCircle"/>
+      <w:lvlText w:val="%1"/>
+      <w:lvlJc w:val="left"/>
+      <w:pPr>
+        <w:ind w:left="570" w:hanging="360"/>
+      </w:pPr>
+      <w:rPr>
+        <w:rFonts w:hint="default"/>
+        <w:color w:val="000000" w:themeColor="text1"/>
+      </w:rPr>
+    </w:lvl>
+    <w:lvl w:ilvl="1" w:tplc="04090019" w:tentative="1">
+      <w:start w:val="1"/>
+      <w:numFmt w:val="lowerLetter"/>
+      <w:lvlText w:val="%2)"/>
+      <w:lvlJc w:val="left"/>
+      <w:pPr>
+        <w:ind w:left="1050" w:hanging="420"/>
+      </w:pPr>
+    </w:lvl>
+    <w:lvl w:ilvl="2" w:tplc="0409001B" w:tentative="1">
+      <w:start w:val="1"/>
+      <w:numFmt w:val="lowerRoman"/>
+      <w:lvlText w:val="%3."/>
+      <w:lvlJc w:val="right"/>
+      <w:pPr>
+        <w:ind w:left="1470" w:hanging="420"/>
+      </w:pPr>
+    </w:lvl>
+    <w:lvl w:ilvl="3" w:tplc="0409000F" w:tentative="1">
+      <w:start w:val="1"/>
+      <w:numFmt w:val="decimal"/>
+      <w:lvlText w:val="%4."/>
+      <w:lvlJc w:val="left"/>
+      <w:pPr>
+        <w:ind w:left="1890" w:hanging="420"/>
+      </w:pPr>
+    </w:lvl>
+    <w:lvl w:ilvl="4" w:tplc="04090019" w:tentative="1">
+      <w:start w:val="1"/>
+      <w:numFmt w:val="lowerLetter"/>
+      <w:lvlText w:val="%5)"/>
+      <w:lvlJc w:val="left"/>
+      <w:pPr>
+        <w:ind w:left="2310" w:hanging="420"/>
+      </w:pPr>
+    </w:lvl>
+    <w:lvl w:ilvl="5" w:tplc="0409001B" w:tentative="1">
+      <w:start w:val="1"/>
+      <w:numFmt w:val="lowerRoman"/>
+      <w:lvlText w:val="%6."/>
+      <w:lvlJc w:val="right"/>
+      <w:pPr>
+        <w:ind w:left="2730" w:hanging="420"/>
+      </w:pPr>
+    </w:lvl>
+    <w:lvl w:ilvl="6" w:tplc="0409000F" w:tentative="1">
+      <w:start w:val="1"/>
+      <w:numFmt w:val="decimal"/>
+      <w:lvlText w:val="%7."/>
+      <w:lvlJc w:val="left"/>
+      <w:pPr>
+        <w:ind w:left="3150" w:hanging="420"/>
+      </w:pPr>
+    </w:lvl>
+    <w:lvl w:ilvl="7" w:tplc="04090019" w:tentative="1">
+      <w:start w:val="1"/>
+      <w:numFmt w:val="lowerLetter"/>
+      <w:lvlText w:val="%8)"/>
+      <w:lvlJc w:val="left"/>
+      <w:pPr>
+        <w:ind w:left="3570" w:hanging="420"/>
+      </w:pPr>
+    </w:lvl>
+    <w:lvl w:ilvl="8" w:tplc="0409001B" w:tentative="1">
+      <w:start w:val="1"/>
+      <w:numFmt w:val="lowerRoman"/>
+      <w:lvlText w:val="%9."/>
+      <w:lvlJc w:val="right"/>
+      <w:pPr>
+        <w:ind w:left="3990" w:hanging="420"/>
+      </w:pPr>
+    </w:lvl>
+  </w:abstractNum>
   <w:num w:numId="1">
+    <w:abstractNumId w:val="2"/>
+  </w:num>
+  <w:num w:numId="2">
     <w:abstractNumId w:val="0"/>
+  </w:num>
+  <w:num w:numId="3">
+    <w:abstractNumId w:val="1"/>
+  </w:num>
+  <w:num w:numId="4">
+    <w:abstractNumId w:val="3"/>
   </w:num>
 </w:numbering>
 </file>

</xml_diff>